<commit_message>
vital signal exchange between ASU ready
</commit_message>
<xml_diff>
--- a/CoDeSys/v2.3/owen/PLC160M02/VOS_Vorkuta/осмос 2 АСУ 3/переменные проекта АСУ-3 осмос-2.docx
+++ b/CoDeSys/v2.3/owen/PLC160M02/VOS_Vorkuta/осмос 2 АСУ 3/переменные проекта АСУ-3 осмос-2.docx
@@ -3689,10 +3689,12 @@
               <w:t xml:space="preserve"> </w:t>
             </w:r>
             <w:proofErr w:type="spellStart"/>
+            <w:proofErr w:type="gramStart"/>
             <w:r>
               <w:t>доз.насосов</w:t>
             </w:r>
             <w:proofErr w:type="spellEnd"/>
+            <w:proofErr w:type="gramEnd"/>
             <w:r>
               <w:t xml:space="preserve"> Р03.0</w:t>
             </w:r>
@@ -6927,10 +6929,12 @@
               <w:t xml:space="preserve">Задание максимальной производительности </w:t>
             </w:r>
             <w:proofErr w:type="spellStart"/>
+            <w:proofErr w:type="gramStart"/>
             <w:r>
               <w:t>доз.насоса</w:t>
             </w:r>
             <w:proofErr w:type="spellEnd"/>
+            <w:proofErr w:type="gramEnd"/>
             <w:r>
               <w:t>, МЛ/МИН</w:t>
             </w:r>
@@ -7163,10 +7167,12 @@
               <w:t xml:space="preserve">Ошибка производительности дозирования (неверно заданы значения производительности насоса, производительность </w:t>
             </w:r>
             <w:proofErr w:type="spellStart"/>
+            <w:proofErr w:type="gramStart"/>
             <w:r>
               <w:t>доз.насоса</w:t>
             </w:r>
             <w:proofErr w:type="spellEnd"/>
+            <w:proofErr w:type="gramEnd"/>
             <w:r>
               <w:t xml:space="preserve"> не соответствует расходу)</w:t>
             </w:r>
@@ -7325,10 +7331,12 @@
               <w:t xml:space="preserve">Авария обоих </w:t>
             </w:r>
             <w:proofErr w:type="spellStart"/>
+            <w:proofErr w:type="gramStart"/>
             <w:r>
               <w:t>доз.насосов</w:t>
             </w:r>
             <w:proofErr w:type="spellEnd"/>
+            <w:proofErr w:type="gramEnd"/>
             <w:r>
               <w:t xml:space="preserve"> Р03.02 на входе в осмос</w:t>
             </w:r>
@@ -7854,18 +7862,6 @@
                 <w:color w:val="E7E6E6"/>
               </w:rPr>
             </w:pPr>
-            <w:r>
-              <w:rPr>
-                <w:color w:val="FF0000"/>
-              </w:rPr>
-              <w:t>Получить из панели</w:t>
-            </w:r>
-            <w:r>
-              <w:rPr>
-                <w:color w:val="FF0000"/>
-              </w:rPr>
-              <w:t>!</w:t>
-            </w:r>
           </w:p>
         </w:tc>
         <w:tc>
@@ -10118,18 +10114,6 @@
                 <w:color w:val="E7E6E6"/>
               </w:rPr>
             </w:pPr>
-            <w:r>
-              <w:rPr>
-                <w:color w:val="FF0000"/>
-              </w:rPr>
-              <w:t>Получить из ДД2</w:t>
-            </w:r>
-            <w:r>
-              <w:rPr>
-                <w:color w:val="FF0000"/>
-              </w:rPr>
-              <w:t>!</w:t>
-            </w:r>
           </w:p>
         </w:tc>
         <w:tc>
@@ -19962,19 +19946,16 @@
             </w:r>
           </w:p>
           <w:p>
-            <w:pPr>
-              <w:rPr>
-                <w:lang w:val="en-US"/>
-              </w:rPr>
-            </w:pPr>
             <w:r>
               <w:t xml:space="preserve">задается в панели, </w:t>
             </w:r>
             <w:proofErr w:type="spellStart"/>
+            <w:proofErr w:type="gramStart"/>
             <w:r>
               <w:t>коэф.каскад</w:t>
             </w:r>
             <w:proofErr w:type="spellEnd"/>
+            <w:proofErr w:type="gramEnd"/>
           </w:p>
         </w:tc>
       </w:tr>
@@ -21241,21 +21222,39 @@
     </w:p>
     <w:p>
       <w:r>
-        <w:lastRenderedPageBreak/>
         <w:t xml:space="preserve">8-31 = </w:t>
       </w:r>
       <w:r>
         <w:t>2</w:t>
       </w:r>
       <w:r>
+        <w:t>2</w:t>
+      </w:r>
+      <w:r>
+        <w:tab/>
+        <w:t>(адрес)</w:t>
+      </w:r>
+    </w:p>
+    <w:p/>
+    <w:p>
+      <w:r>
         <w:rPr>
           <w:noProof/>
           <w:lang w:val="en-US"/>
         </w:rPr>
+        <w:lastRenderedPageBreak/>
         <w:drawing>
-          <wp:inline distT="0" distB="0" distL="0" distR="0" wp14:anchorId="42B9AF62" wp14:editId="743AD67D">
-            <wp:extent cx="6477000" cy="6638925"/>
-            <wp:effectExtent l="0" t="0" r="0" b="9525"/>
+          <wp:anchor distT="0" distB="0" distL="114300" distR="114300" simplePos="0" relativeHeight="251658240" behindDoc="1" locked="0" layoutInCell="1" allowOverlap="1" wp14:anchorId="42B9AF62" wp14:editId="0EFC79AA">
+            <wp:simplePos x="0" y="0"/>
+            <wp:positionH relativeFrom="margin">
+              <wp:posOffset>3986530</wp:posOffset>
+            </wp:positionH>
+            <wp:positionV relativeFrom="paragraph">
+              <wp:posOffset>20955</wp:posOffset>
+            </wp:positionV>
+            <wp:extent cx="6007100" cy="6156960"/>
+            <wp:effectExtent l="0" t="0" r="0" b="0"/>
+            <wp:wrapSquare wrapText="bothSides"/>
             <wp:docPr id="4" name="Рисунок 4"/>
             <wp:cNvGraphicFramePr>
               <a:graphicFrameLocks xmlns:a="http://schemas.openxmlformats.org/drawingml/2006/main" noChangeAspect="1"/>
@@ -21285,7 +21284,7 @@
                   <pic:spPr bwMode="auto">
                     <a:xfrm>
                       <a:off x="0" y="0"/>
-                      <a:ext cx="6477000" cy="6638925"/>
+                      <a:ext cx="6007100" cy="6156960"/>
                     </a:xfrm>
                     <a:prstGeom prst="rect">
                       <a:avLst/>
@@ -21298,19 +21297,9 @@
                 </pic:pic>
               </a:graphicData>
             </a:graphic>
-          </wp:inline>
+          </wp:anchor>
         </w:drawing>
       </w:r>
-      <w:r>
-        <w:t>2</w:t>
-      </w:r>
-      <w:r>
-        <w:tab/>
-        <w:t>(адрес)</w:t>
-      </w:r>
-    </w:p>
-    <w:p/>
-    <w:p>
       <w:r>
         <w:t>8-32 = 2</w:t>
       </w:r>
@@ -21451,6 +21440,827 @@
         </w:drawing>
       </w:r>
     </w:p>
+    <w:p/>
+    <w:p/>
+    <w:p/>
+    <w:p/>
+    <w:p/>
+    <w:p/>
+    <w:p/>
+    <w:p>
+      <w:pPr>
+        <w:jc w:val="center"/>
+        <w:rPr>
+          <w:b/>
+          <w:bCs/>
+          <w:sz w:val="28"/>
+          <w:szCs w:val="28"/>
+        </w:rPr>
+      </w:pPr>
+      <w:r>
+        <w:rPr>
+          <w:b/>
+          <w:bCs/>
+          <w:sz w:val="28"/>
+          <w:szCs w:val="28"/>
+        </w:rPr>
+        <w:lastRenderedPageBreak/>
+        <w:t xml:space="preserve">Переменные </w:t>
+      </w:r>
+      <w:r>
+        <w:rPr>
+          <w:b/>
+          <w:bCs/>
+          <w:sz w:val="28"/>
+          <w:szCs w:val="28"/>
+        </w:rPr>
+        <w:t xml:space="preserve">для обмена по сети </w:t>
+      </w:r>
+      <w:r>
+        <w:rPr>
+          <w:b/>
+          <w:bCs/>
+          <w:sz w:val="28"/>
+          <w:szCs w:val="28"/>
+          <w:lang w:val="en-US"/>
+        </w:rPr>
+        <w:t>Ethernet</w:t>
+      </w:r>
+      <w:r>
+        <w:rPr>
+          <w:b/>
+          <w:bCs/>
+          <w:sz w:val="28"/>
+          <w:szCs w:val="28"/>
+        </w:rPr>
+        <w:t xml:space="preserve"> между щитами АСУ</w:t>
+      </w:r>
+    </w:p>
+    <w:p/>
+    <w:tbl>
+      <w:tblPr>
+        <w:tblW w:w="11527" w:type="dxa"/>
+        <w:jc w:val="center"/>
+        <w:tblBorders>
+          <w:top w:val="single" w:sz="4" w:space="0" w:color="auto"/>
+          <w:left w:val="single" w:sz="4" w:space="0" w:color="auto"/>
+          <w:bottom w:val="single" w:sz="4" w:space="0" w:color="auto"/>
+          <w:right w:val="single" w:sz="4" w:space="0" w:color="auto"/>
+          <w:insideH w:val="single" w:sz="4" w:space="0" w:color="auto"/>
+          <w:insideV w:val="single" w:sz="4" w:space="0" w:color="auto"/>
+        </w:tblBorders>
+        <w:tblLook w:val="01E0" w:firstRow="1" w:lastRow="1" w:firstColumn="1" w:lastColumn="1" w:noHBand="0" w:noVBand="0"/>
+      </w:tblPr>
+      <w:tblGrid>
+        <w:gridCol w:w="543"/>
+        <w:gridCol w:w="4373"/>
+        <w:gridCol w:w="1835"/>
+        <w:gridCol w:w="1551"/>
+        <w:gridCol w:w="3225"/>
+      </w:tblGrid>
+      <w:tr>
+        <w:trPr>
+          <w:jc w:val="center"/>
+        </w:trPr>
+        <w:tc>
+          <w:tcPr>
+            <w:tcW w:w="543" w:type="dxa"/>
+            <w:shd w:val="clear" w:color="auto" w:fill="auto"/>
+          </w:tcPr>
+          <w:p>
+            <w:pPr>
+              <w:jc w:val="center"/>
+            </w:pPr>
+          </w:p>
+        </w:tc>
+        <w:tc>
+          <w:tcPr>
+            <w:tcW w:w="4373" w:type="dxa"/>
+            <w:shd w:val="clear" w:color="auto" w:fill="auto"/>
+          </w:tcPr>
+          <w:p>
+            <w:pPr>
+              <w:jc w:val="center"/>
+              <w:rPr>
+                <w:b/>
+                <w:bCs/>
+              </w:rPr>
+            </w:pPr>
+            <w:r>
+              <w:rPr>
+                <w:b/>
+                <w:bCs/>
+              </w:rPr>
+              <w:t xml:space="preserve">Наименование в </w:t>
+            </w:r>
+            <w:proofErr w:type="spellStart"/>
+            <w:r>
+              <w:rPr>
+                <w:b/>
+                <w:bCs/>
+                <w:lang w:val="en-US"/>
+              </w:rPr>
+              <w:t>CodeSys</w:t>
+            </w:r>
+            <w:proofErr w:type="spellEnd"/>
+            <w:r>
+              <w:rPr>
+                <w:b/>
+                <w:bCs/>
+              </w:rPr>
+              <w:t xml:space="preserve"> </w:t>
+            </w:r>
+          </w:p>
+        </w:tc>
+        <w:tc>
+          <w:tcPr>
+            <w:tcW w:w="1835" w:type="dxa"/>
+          </w:tcPr>
+          <w:p>
+            <w:pPr>
+              <w:jc w:val="center"/>
+              <w:rPr>
+                <w:b/>
+                <w:bCs/>
+              </w:rPr>
+            </w:pPr>
+            <w:r>
+              <w:rPr>
+                <w:b/>
+                <w:bCs/>
+              </w:rPr>
+              <w:t>Тип</w:t>
+            </w:r>
+            <w:r>
+              <w:rPr>
+                <w:b/>
+                <w:bCs/>
+              </w:rPr>
+              <w:t xml:space="preserve"> в </w:t>
+            </w:r>
+            <w:proofErr w:type="spellStart"/>
+            <w:r>
+              <w:rPr>
+                <w:b/>
+                <w:bCs/>
+                <w:lang w:val="en-US"/>
+              </w:rPr>
+              <w:t>CodeSys</w:t>
+            </w:r>
+            <w:proofErr w:type="spellEnd"/>
+          </w:p>
+        </w:tc>
+        <w:tc>
+          <w:tcPr>
+            <w:tcW w:w="1551" w:type="dxa"/>
+            <w:shd w:val="clear" w:color="auto" w:fill="auto"/>
+          </w:tcPr>
+          <w:p>
+            <w:pPr>
+              <w:jc w:val="center"/>
+              <w:rPr>
+                <w:b/>
+                <w:bCs/>
+              </w:rPr>
+            </w:pPr>
+            <w:r>
+              <w:rPr>
+                <w:b/>
+                <w:bCs/>
+              </w:rPr>
+              <w:t xml:space="preserve">Регистр </w:t>
+            </w:r>
+          </w:p>
+        </w:tc>
+        <w:tc>
+          <w:tcPr>
+            <w:tcW w:w="3225" w:type="dxa"/>
+            <w:shd w:val="clear" w:color="auto" w:fill="auto"/>
+          </w:tcPr>
+          <w:p>
+            <w:pPr>
+              <w:jc w:val="center"/>
+              <w:rPr>
+                <w:b/>
+                <w:bCs/>
+              </w:rPr>
+            </w:pPr>
+            <w:r>
+              <w:rPr>
+                <w:b/>
+                <w:bCs/>
+              </w:rPr>
+              <w:t>примечания</w:t>
+            </w:r>
+          </w:p>
+        </w:tc>
+      </w:tr>
+      <w:tr>
+        <w:trPr>
+          <w:jc w:val="center"/>
+        </w:trPr>
+        <w:tc>
+          <w:tcPr>
+            <w:tcW w:w="11527" w:type="dxa"/>
+            <w:gridSpan w:val="5"/>
+            <w:shd w:val="clear" w:color="auto" w:fill="auto"/>
+          </w:tcPr>
+          <w:p>
+            <w:pPr>
+              <w:rPr>
+                <w:b/>
+                <w:bCs/>
+              </w:rPr>
+            </w:pPr>
+            <w:r>
+              <w:rPr>
+                <w:b/>
+                <w:bCs/>
+              </w:rPr>
+              <w:t>192.168.100.003</w:t>
+            </w:r>
+          </w:p>
+        </w:tc>
+      </w:tr>
+      <w:tr>
+        <w:trPr>
+          <w:jc w:val="center"/>
+        </w:trPr>
+        <w:tc>
+          <w:tcPr>
+            <w:tcW w:w="543" w:type="dxa"/>
+            <w:shd w:val="clear" w:color="auto" w:fill="auto"/>
+          </w:tcPr>
+          <w:p>
+            <w:pPr>
+              <w:jc w:val="center"/>
+              <w:rPr>
+                <w:lang w:val="en-US"/>
+              </w:rPr>
+            </w:pPr>
+          </w:p>
+        </w:tc>
+        <w:tc>
+          <w:tcPr>
+            <w:tcW w:w="4373" w:type="dxa"/>
+            <w:shd w:val="clear" w:color="auto" w:fill="auto"/>
+          </w:tcPr>
+          <w:p>
+            <w:pPr>
+              <w:rPr>
+                <w:lang w:val="en-US"/>
+              </w:rPr>
+            </w:pPr>
+            <w:proofErr w:type="spellStart"/>
+            <w:r>
+              <w:rPr>
+                <w:lang w:val="en-US"/>
+              </w:rPr>
+              <w:t>ASU_FlowFromBMT</w:t>
+            </w:r>
+            <w:proofErr w:type="spellEnd"/>
+          </w:p>
+        </w:tc>
+        <w:tc>
+          <w:tcPr>
+            <w:tcW w:w="1835" w:type="dxa"/>
+          </w:tcPr>
+          <w:p>
+            <w:pPr>
+              <w:rPr>
+                <w:lang w:val="en-US"/>
+              </w:rPr>
+            </w:pPr>
+            <w:r>
+              <w:rPr>
+                <w:lang w:val="en-US"/>
+              </w:rPr>
+              <w:t>REAL</w:t>
+            </w:r>
+          </w:p>
+        </w:tc>
+        <w:tc>
+          <w:tcPr>
+            <w:tcW w:w="1551" w:type="dxa"/>
+            <w:shd w:val="clear" w:color="auto" w:fill="auto"/>
+          </w:tcPr>
+          <w:p>
+            <w:pPr>
+              <w:jc w:val="center"/>
+            </w:pPr>
+            <w:r>
+              <w:t>0</w:t>
+            </w:r>
+          </w:p>
+        </w:tc>
+        <w:tc>
+          <w:tcPr>
+            <w:tcW w:w="3225" w:type="dxa"/>
+            <w:shd w:val="clear" w:color="auto" w:fill="auto"/>
+          </w:tcPr>
+          <w:p>
+            <w:pPr>
+              <w:rPr>
+                <w:lang w:val="en-US"/>
+              </w:rPr>
+            </w:pPr>
+          </w:p>
+        </w:tc>
+      </w:tr>
+      <w:tr>
+        <w:trPr>
+          <w:jc w:val="center"/>
+        </w:trPr>
+        <w:tc>
+          <w:tcPr>
+            <w:tcW w:w="543" w:type="dxa"/>
+            <w:shd w:val="clear" w:color="auto" w:fill="auto"/>
+          </w:tcPr>
+          <w:p>
+            <w:pPr>
+              <w:jc w:val="center"/>
+              <w:rPr>
+                <w:lang w:val="en-US"/>
+              </w:rPr>
+            </w:pPr>
+          </w:p>
+        </w:tc>
+        <w:tc>
+          <w:tcPr>
+            <w:tcW w:w="4373" w:type="dxa"/>
+            <w:shd w:val="clear" w:color="auto" w:fill="auto"/>
+          </w:tcPr>
+          <w:p>
+            <w:pPr>
+              <w:rPr>
+                <w:lang w:val="en-US"/>
+              </w:rPr>
+            </w:pPr>
+            <w:proofErr w:type="spellStart"/>
+            <w:r>
+              <w:rPr>
+                <w:lang w:val="en-US"/>
+              </w:rPr>
+              <w:t>ASU_Levels</w:t>
+            </w:r>
+            <w:proofErr w:type="spellEnd"/>
+          </w:p>
+        </w:tc>
+        <w:tc>
+          <w:tcPr>
+            <w:tcW w:w="1835" w:type="dxa"/>
+          </w:tcPr>
+          <w:p>
+            <w:pPr>
+              <w:rPr>
+                <w:lang w:val="en-US"/>
+              </w:rPr>
+            </w:pPr>
+            <w:r>
+              <w:rPr>
+                <w:lang w:val="en-US"/>
+              </w:rPr>
+              <w:t>WORD</w:t>
+            </w:r>
+          </w:p>
+        </w:tc>
+        <w:tc>
+          <w:tcPr>
+            <w:tcW w:w="1551" w:type="dxa"/>
+            <w:shd w:val="clear" w:color="auto" w:fill="auto"/>
+          </w:tcPr>
+          <w:p>
+            <w:pPr>
+              <w:jc w:val="center"/>
+              <w:rPr>
+                <w:lang w:val="en-US"/>
+              </w:rPr>
+            </w:pPr>
+            <w:r>
+              <w:t>2</w:t>
+            </w:r>
+          </w:p>
+        </w:tc>
+        <w:tc>
+          <w:tcPr>
+            <w:tcW w:w="3225" w:type="dxa"/>
+            <w:shd w:val="clear" w:color="auto" w:fill="auto"/>
+          </w:tcPr>
+          <w:p>
+            <w:pPr>
+              <w:tabs>
+                <w:tab w:val="center" w:pos="1504"/>
+              </w:tabs>
+              <w:rPr>
+                <w:lang w:val="en-US"/>
+              </w:rPr>
+            </w:pPr>
+            <w:r>
+              <w:rPr>
+                <w:lang w:val="en-US"/>
+              </w:rPr>
+              <w:t xml:space="preserve">0 = </w:t>
+            </w:r>
+            <w:r>
+              <w:rPr>
+                <w:lang w:val="en-US"/>
+              </w:rPr>
+              <w:tab/>
+            </w:r>
+            <w:r>
+              <w:t>низкий уровень</w:t>
+            </w:r>
+            <w:r>
+              <w:rPr>
+                <w:lang w:val="en-US"/>
+              </w:rPr>
+              <w:t xml:space="preserve"> V02.07</w:t>
+            </w:r>
+          </w:p>
+        </w:tc>
+      </w:tr>
+      <w:tr>
+        <w:trPr>
+          <w:jc w:val="center"/>
+        </w:trPr>
+        <w:tc>
+          <w:tcPr>
+            <w:tcW w:w="543" w:type="dxa"/>
+            <w:shd w:val="clear" w:color="auto" w:fill="auto"/>
+          </w:tcPr>
+          <w:p>
+            <w:pPr>
+              <w:jc w:val="center"/>
+              <w:rPr>
+                <w:lang w:val="en-US"/>
+              </w:rPr>
+            </w:pPr>
+          </w:p>
+        </w:tc>
+        <w:tc>
+          <w:tcPr>
+            <w:tcW w:w="4373" w:type="dxa"/>
+            <w:shd w:val="clear" w:color="auto" w:fill="auto"/>
+          </w:tcPr>
+          <w:p>
+            <w:pPr>
+              <w:rPr>
+                <w:lang w:val="en-US"/>
+              </w:rPr>
+            </w:pPr>
+          </w:p>
+        </w:tc>
+        <w:tc>
+          <w:tcPr>
+            <w:tcW w:w="1835" w:type="dxa"/>
+          </w:tcPr>
+          <w:p>
+            <w:pPr>
+              <w:rPr>
+                <w:lang w:val="en-US"/>
+              </w:rPr>
+            </w:pPr>
+          </w:p>
+        </w:tc>
+        <w:tc>
+          <w:tcPr>
+            <w:tcW w:w="1551" w:type="dxa"/>
+            <w:shd w:val="clear" w:color="auto" w:fill="auto"/>
+          </w:tcPr>
+          <w:p>
+            <w:pPr>
+              <w:jc w:val="center"/>
+              <w:rPr>
+                <w:lang w:val="en-US"/>
+              </w:rPr>
+            </w:pPr>
+          </w:p>
+        </w:tc>
+        <w:tc>
+          <w:tcPr>
+            <w:tcW w:w="3225" w:type="dxa"/>
+            <w:shd w:val="clear" w:color="auto" w:fill="auto"/>
+          </w:tcPr>
+          <w:p>
+            <w:r>
+              <w:rPr>
+                <w:lang w:val="en-US"/>
+              </w:rPr>
+              <w:t xml:space="preserve">1 = </w:t>
+            </w:r>
+            <w:r>
+              <w:t xml:space="preserve">высокий уровень </w:t>
+            </w:r>
+            <w:r>
+              <w:rPr>
+                <w:lang w:val="en-US"/>
+              </w:rPr>
+              <w:t>V06.01</w:t>
+            </w:r>
+          </w:p>
+        </w:tc>
+      </w:tr>
+      <w:tr>
+        <w:trPr>
+          <w:jc w:val="center"/>
+        </w:trPr>
+        <w:tc>
+          <w:tcPr>
+            <w:tcW w:w="543" w:type="dxa"/>
+            <w:shd w:val="clear" w:color="auto" w:fill="auto"/>
+          </w:tcPr>
+          <w:p>
+            <w:pPr>
+              <w:jc w:val="center"/>
+              <w:rPr>
+                <w:lang w:val="en-US"/>
+              </w:rPr>
+            </w:pPr>
+          </w:p>
+        </w:tc>
+        <w:tc>
+          <w:tcPr>
+            <w:tcW w:w="4373" w:type="dxa"/>
+            <w:shd w:val="clear" w:color="auto" w:fill="auto"/>
+          </w:tcPr>
+          <w:p>
+            <w:pPr>
+              <w:rPr>
+                <w:lang w:val="en-US"/>
+              </w:rPr>
+            </w:pPr>
+          </w:p>
+        </w:tc>
+        <w:tc>
+          <w:tcPr>
+            <w:tcW w:w="1835" w:type="dxa"/>
+          </w:tcPr>
+          <w:p>
+            <w:pPr>
+              <w:rPr>
+                <w:lang w:val="en-US"/>
+              </w:rPr>
+            </w:pPr>
+          </w:p>
+        </w:tc>
+        <w:tc>
+          <w:tcPr>
+            <w:tcW w:w="1551" w:type="dxa"/>
+            <w:shd w:val="clear" w:color="auto" w:fill="auto"/>
+          </w:tcPr>
+          <w:p>
+            <w:pPr>
+              <w:jc w:val="center"/>
+              <w:rPr>
+                <w:lang w:val="en-US"/>
+              </w:rPr>
+            </w:pPr>
+          </w:p>
+        </w:tc>
+        <w:tc>
+          <w:tcPr>
+            <w:tcW w:w="3225" w:type="dxa"/>
+            <w:shd w:val="clear" w:color="auto" w:fill="auto"/>
+          </w:tcPr>
+          <w:p>
+            <w:pPr>
+              <w:rPr>
+                <w:lang w:val="en-US"/>
+              </w:rPr>
+            </w:pPr>
+            <w:r>
+              <w:rPr>
+                <w:lang w:val="en-US"/>
+              </w:rPr>
+              <w:t xml:space="preserve">2 = </w:t>
+            </w:r>
+            <w:r>
+              <w:t xml:space="preserve">высокий уровень </w:t>
+            </w:r>
+            <w:r>
+              <w:rPr>
+                <w:lang w:val="en-US"/>
+              </w:rPr>
+              <w:t>V04.01</w:t>
+            </w:r>
+          </w:p>
+        </w:tc>
+      </w:tr>
+      <w:tr>
+        <w:trPr>
+          <w:jc w:val="center"/>
+        </w:trPr>
+        <w:tc>
+          <w:tcPr>
+            <w:tcW w:w="543" w:type="dxa"/>
+            <w:shd w:val="clear" w:color="auto" w:fill="auto"/>
+          </w:tcPr>
+          <w:p>
+            <w:pPr>
+              <w:jc w:val="center"/>
+              <w:rPr>
+                <w:lang w:val="en-US"/>
+              </w:rPr>
+            </w:pPr>
+          </w:p>
+        </w:tc>
+        <w:tc>
+          <w:tcPr>
+            <w:tcW w:w="4373" w:type="dxa"/>
+            <w:shd w:val="clear" w:color="auto" w:fill="auto"/>
+          </w:tcPr>
+          <w:p>
+            <w:pPr>
+              <w:rPr>
+                <w:lang w:val="en-US"/>
+              </w:rPr>
+            </w:pPr>
+          </w:p>
+        </w:tc>
+        <w:tc>
+          <w:tcPr>
+            <w:tcW w:w="1835" w:type="dxa"/>
+          </w:tcPr>
+          <w:p>
+            <w:pPr>
+              <w:rPr>
+                <w:lang w:val="en-US"/>
+              </w:rPr>
+            </w:pPr>
+          </w:p>
+        </w:tc>
+        <w:tc>
+          <w:tcPr>
+            <w:tcW w:w="1551" w:type="dxa"/>
+            <w:shd w:val="clear" w:color="auto" w:fill="auto"/>
+          </w:tcPr>
+          <w:p>
+            <w:pPr>
+              <w:jc w:val="center"/>
+              <w:rPr>
+                <w:lang w:val="en-US"/>
+              </w:rPr>
+            </w:pPr>
+          </w:p>
+        </w:tc>
+        <w:tc>
+          <w:tcPr>
+            <w:tcW w:w="3225" w:type="dxa"/>
+            <w:shd w:val="clear" w:color="auto" w:fill="auto"/>
+          </w:tcPr>
+          <w:p>
+            <w:pPr>
+              <w:rPr>
+                <w:lang w:val="en-US"/>
+              </w:rPr>
+            </w:pPr>
+          </w:p>
+        </w:tc>
+      </w:tr>
+      <w:tr>
+        <w:trPr>
+          <w:jc w:val="center"/>
+        </w:trPr>
+        <w:tc>
+          <w:tcPr>
+            <w:tcW w:w="543" w:type="dxa"/>
+            <w:shd w:val="clear" w:color="auto" w:fill="auto"/>
+          </w:tcPr>
+          <w:p>
+            <w:pPr>
+              <w:jc w:val="center"/>
+              <w:rPr>
+                <w:lang w:val="en-US"/>
+              </w:rPr>
+            </w:pPr>
+          </w:p>
+        </w:tc>
+        <w:tc>
+          <w:tcPr>
+            <w:tcW w:w="4373" w:type="dxa"/>
+            <w:shd w:val="clear" w:color="auto" w:fill="auto"/>
+          </w:tcPr>
+          <w:p>
+            <w:pPr>
+              <w:rPr>
+                <w:lang w:val="en-US"/>
+              </w:rPr>
+            </w:pPr>
+          </w:p>
+        </w:tc>
+        <w:tc>
+          <w:tcPr>
+            <w:tcW w:w="1835" w:type="dxa"/>
+          </w:tcPr>
+          <w:p>
+            <w:pPr>
+              <w:rPr>
+                <w:lang w:val="en-US"/>
+              </w:rPr>
+            </w:pPr>
+          </w:p>
+        </w:tc>
+        <w:tc>
+          <w:tcPr>
+            <w:tcW w:w="1551" w:type="dxa"/>
+            <w:shd w:val="clear" w:color="auto" w:fill="auto"/>
+          </w:tcPr>
+          <w:p>
+            <w:pPr>
+              <w:jc w:val="center"/>
+              <w:rPr>
+                <w:lang w:val="en-US"/>
+              </w:rPr>
+            </w:pPr>
+          </w:p>
+        </w:tc>
+        <w:tc>
+          <w:tcPr>
+            <w:tcW w:w="3225" w:type="dxa"/>
+            <w:shd w:val="clear" w:color="auto" w:fill="auto"/>
+          </w:tcPr>
+          <w:p>
+            <w:pPr>
+              <w:rPr>
+                <w:lang w:val="en-US"/>
+              </w:rPr>
+            </w:pPr>
+          </w:p>
+        </w:tc>
+      </w:tr>
+      <w:tr>
+        <w:trPr>
+          <w:jc w:val="center"/>
+        </w:trPr>
+        <w:tc>
+          <w:tcPr>
+            <w:tcW w:w="543" w:type="dxa"/>
+            <w:shd w:val="clear" w:color="auto" w:fill="auto"/>
+          </w:tcPr>
+          <w:p>
+            <w:pPr>
+              <w:jc w:val="center"/>
+              <w:rPr>
+                <w:lang w:val="en-US"/>
+              </w:rPr>
+            </w:pPr>
+          </w:p>
+        </w:tc>
+        <w:tc>
+          <w:tcPr>
+            <w:tcW w:w="4373" w:type="dxa"/>
+            <w:shd w:val="clear" w:color="auto" w:fill="auto"/>
+          </w:tcPr>
+          <w:p>
+            <w:pPr>
+              <w:rPr>
+                <w:lang w:val="en-US"/>
+              </w:rPr>
+            </w:pPr>
+          </w:p>
+        </w:tc>
+        <w:tc>
+          <w:tcPr>
+            <w:tcW w:w="1835" w:type="dxa"/>
+          </w:tcPr>
+          <w:p>
+            <w:pPr>
+              <w:rPr>
+                <w:lang w:val="en-US"/>
+              </w:rPr>
+            </w:pPr>
+          </w:p>
+        </w:tc>
+        <w:tc>
+          <w:tcPr>
+            <w:tcW w:w="1551" w:type="dxa"/>
+            <w:shd w:val="clear" w:color="auto" w:fill="auto"/>
+          </w:tcPr>
+          <w:p>
+            <w:pPr>
+              <w:jc w:val="center"/>
+              <w:rPr>
+                <w:lang w:val="en-US"/>
+              </w:rPr>
+            </w:pPr>
+          </w:p>
+        </w:tc>
+        <w:tc>
+          <w:tcPr>
+            <w:tcW w:w="3225" w:type="dxa"/>
+            <w:shd w:val="clear" w:color="auto" w:fill="auto"/>
+          </w:tcPr>
+          <w:p>
+            <w:pPr>
+              <w:rPr>
+                <w:lang w:val="en-US"/>
+              </w:rPr>
+            </w:pPr>
+          </w:p>
+        </w:tc>
+      </w:tr>
+    </w:tbl>
+    <w:p/>
     <w:sectPr>
       <w:pgSz w:w="16838" w:h="11906" w:orient="landscape"/>
       <w:pgMar w:top="720" w:right="720" w:bottom="720" w:left="720" w:header="708" w:footer="708" w:gutter="0"/>

</xml_diff>

<commit_message>
remoute panel 2 complete. All program complete.
</commit_message>
<xml_diff>
--- a/CoDeSys/v2.3/owen/PLC160M02/VOS_Vorkuta/осмос 2 АСУ 3/переменные проекта АСУ-3 осмос-2.docx
+++ b/CoDeSys/v2.3/owen/PLC160M02/VOS_Vorkuta/осмос 2 АСУ 3/переменные проекта АСУ-3 осмос-2.docx
@@ -28,19 +28,8 @@
           <w:sz w:val="28"/>
           <w:szCs w:val="28"/>
         </w:rPr>
-        <w:t xml:space="preserve"> АСУ-3 осмос 2 ВОС </w:t>
+        <w:t xml:space="preserve"> АСУ-3 осмос 2 ВОС Вокута</w:t>
       </w:r>
-      <w:proofErr w:type="spellStart"/>
-      <w:r>
-        <w:rPr>
-          <w:b/>
-          <w:bCs/>
-          <w:sz w:val="28"/>
-          <w:szCs w:val="28"/>
-        </w:rPr>
-        <w:t>Вокута</w:t>
-      </w:r>
-      <w:proofErr w:type="spellEnd"/>
     </w:p>
     <w:p/>
     <w:tbl>
@@ -98,7 +87,6 @@
               </w:rPr>
               <w:t xml:space="preserve">Наименование в </w:t>
             </w:r>
-            <w:proofErr w:type="spellStart"/>
             <w:r>
               <w:rPr>
                 <w:b/>
@@ -107,7 +95,6 @@
               </w:rPr>
               <w:t>CodeSys</w:t>
             </w:r>
-            <w:proofErr w:type="spellEnd"/>
             <w:r>
               <w:rPr>
                 <w:b/>
@@ -150,7 +137,6 @@
               </w:rPr>
               <w:t xml:space="preserve"> в </w:t>
             </w:r>
-            <w:proofErr w:type="spellStart"/>
             <w:r>
               <w:rPr>
                 <w:b/>
@@ -159,7 +145,6 @@
               </w:rPr>
               <w:t>CodeSys</w:t>
             </w:r>
-            <w:proofErr w:type="spellEnd"/>
           </w:p>
         </w:tc>
         <w:tc>
@@ -742,14 +727,12 @@
             <w:r>
               <w:t xml:space="preserve">3 – </w:t>
             </w:r>
-            <w:proofErr w:type="spellStart"/>
             <w:r>
               <w:rPr>
                 <w:lang w:val="en-US"/>
               </w:rPr>
               <w:t>setByWorkTime</w:t>
             </w:r>
-            <w:proofErr w:type="spellEnd"/>
           </w:p>
         </w:tc>
       </w:tr>
@@ -1417,14 +1400,12 @@
             <w:r>
               <w:t xml:space="preserve"> </w:t>
             </w:r>
-            <w:proofErr w:type="spellStart"/>
             <w:r>
               <w:rPr>
                 <w:lang w:val="en-US"/>
               </w:rPr>
               <w:t>alarmPump</w:t>
             </w:r>
-            <w:proofErr w:type="spellEnd"/>
             <w:r>
               <w:t>03.01/01</w:t>
             </w:r>
@@ -1498,14 +1479,12 @@
             <w:r>
               <w:t xml:space="preserve">12 – </w:t>
             </w:r>
-            <w:proofErr w:type="spellStart"/>
             <w:r>
               <w:rPr>
                 <w:lang w:val="en-US"/>
               </w:rPr>
               <w:t>alarmPump</w:t>
             </w:r>
-            <w:proofErr w:type="spellEnd"/>
             <w:r>
               <w:t>03.01/02</w:t>
             </w:r>
@@ -2631,14 +2610,12 @@
                 <w:lang w:val="en-US"/>
               </w:rPr>
             </w:pPr>
-            <w:proofErr w:type="spellStart"/>
             <w:r>
               <w:rPr>
                 <w:lang w:val="en-US"/>
               </w:rPr>
               <w:t>dword</w:t>
             </w:r>
-            <w:proofErr w:type="spellEnd"/>
           </w:p>
         </w:tc>
         <w:tc>
@@ -2714,14 +2691,12 @@
             <w:tcW w:w="1835" w:type="dxa"/>
           </w:tcPr>
           <w:p>
-            <w:proofErr w:type="spellStart"/>
             <w:r>
               <w:rPr>
                 <w:lang w:val="en-US"/>
               </w:rPr>
               <w:t>dword</w:t>
             </w:r>
-            <w:proofErr w:type="spellEnd"/>
           </w:p>
         </w:tc>
         <w:tc>
@@ -3435,11 +3410,9 @@
             <w:shd w:val="clear" w:color="auto" w:fill="auto"/>
           </w:tcPr>
           <w:p>
-            <w:proofErr w:type="spellStart"/>
             <w:r>
               <w:t>toNextStar</w:t>
             </w:r>
-            <w:proofErr w:type="spellEnd"/>
             <w:r>
               <w:rPr>
                 <w:lang w:val="en-US"/>
@@ -3524,11 +3497,9 @@
             <w:shd w:val="clear" w:color="auto" w:fill="auto"/>
           </w:tcPr>
           <w:p>
-            <w:proofErr w:type="spellStart"/>
             <w:r>
               <w:t>toNextStar</w:t>
             </w:r>
-            <w:proofErr w:type="spellEnd"/>
             <w:r>
               <w:rPr>
                 <w:lang w:val="en-US"/>
@@ -3688,15 +3659,8 @@
             <w:r>
               <w:t xml:space="preserve"> </w:t>
             </w:r>
-            <w:proofErr w:type="spellStart"/>
-            <w:proofErr w:type="gramStart"/>
-            <w:r>
-              <w:t>доз.насосов</w:t>
-            </w:r>
-            <w:proofErr w:type="spellEnd"/>
-            <w:proofErr w:type="gramEnd"/>
-            <w:r>
-              <w:t xml:space="preserve"> Р03.0</w:t>
+            <w:r>
+              <w:t>доз.насосов Р03.0</w:t>
             </w:r>
             <w:r>
               <w:t>2</w:t>
@@ -4035,14 +3999,12 @@
             <w:r>
               <w:t xml:space="preserve">3 – </w:t>
             </w:r>
-            <w:proofErr w:type="spellStart"/>
             <w:r>
               <w:rPr>
                 <w:lang w:val="en-US"/>
               </w:rPr>
               <w:t>setByWorkTime</w:t>
             </w:r>
-            <w:proofErr w:type="spellEnd"/>
           </w:p>
         </w:tc>
       </w:tr>
@@ -4603,14 +4565,12 @@
             <w:r>
               <w:t xml:space="preserve"> </w:t>
             </w:r>
-            <w:proofErr w:type="spellStart"/>
             <w:r>
               <w:rPr>
                 <w:lang w:val="en-US"/>
               </w:rPr>
               <w:t>alarmPump</w:t>
             </w:r>
-            <w:proofErr w:type="spellEnd"/>
             <w:r>
               <w:t>03.0</w:t>
             </w:r>
@@ -4690,14 +4650,12 @@
             <w:r>
               <w:t xml:space="preserve">12 – </w:t>
             </w:r>
-            <w:proofErr w:type="spellStart"/>
             <w:r>
               <w:rPr>
                 <w:lang w:val="en-US"/>
               </w:rPr>
               <w:t>alarmPump</w:t>
             </w:r>
-            <w:proofErr w:type="spellEnd"/>
             <w:r>
               <w:t>03.0</w:t>
             </w:r>
@@ -5502,14 +5460,12 @@
             <w:tcW w:w="1835" w:type="dxa"/>
           </w:tcPr>
           <w:p>
-            <w:proofErr w:type="spellStart"/>
             <w:r>
               <w:rPr>
                 <w:lang w:val="en-US"/>
               </w:rPr>
               <w:t>dword</w:t>
             </w:r>
-            <w:proofErr w:type="spellEnd"/>
           </w:p>
         </w:tc>
         <w:tc>
@@ -5597,14 +5553,12 @@
             <w:tcW w:w="1835" w:type="dxa"/>
           </w:tcPr>
           <w:p>
-            <w:proofErr w:type="spellStart"/>
             <w:r>
               <w:rPr>
                 <w:lang w:val="en-US"/>
               </w:rPr>
               <w:t>dword</w:t>
             </w:r>
-            <w:proofErr w:type="spellEnd"/>
           </w:p>
         </w:tc>
         <w:tc>
@@ -6405,11 +6359,9 @@
             <w:shd w:val="clear" w:color="auto" w:fill="auto"/>
           </w:tcPr>
           <w:p>
-            <w:proofErr w:type="spellStart"/>
             <w:r>
               <w:t>toNextStar</w:t>
             </w:r>
-            <w:proofErr w:type="spellEnd"/>
             <w:r>
               <w:rPr>
                 <w:lang w:val="en-US"/>
@@ -6506,11 +6458,9 @@
             <w:shd w:val="clear" w:color="auto" w:fill="auto"/>
           </w:tcPr>
           <w:p>
-            <w:proofErr w:type="spellStart"/>
             <w:r>
               <w:t>toNextStar</w:t>
             </w:r>
-            <w:proofErr w:type="spellEnd"/>
             <w:r>
               <w:rPr>
                 <w:lang w:val="en-US"/>
@@ -6679,14 +6629,12 @@
             <w:r>
               <w:t>FIT0301</w:t>
             </w:r>
-            <w:proofErr w:type="spellStart"/>
             <w:r>
               <w:rPr>
                 <w:lang w:val="en-US"/>
               </w:rPr>
               <w:t>realValue</w:t>
             </w:r>
-            <w:proofErr w:type="spellEnd"/>
             <w:r>
               <w:tab/>
             </w:r>
@@ -6926,17 +6874,7 @@
           </w:tcPr>
           <w:p>
             <w:r>
-              <w:t xml:space="preserve">Задание максимальной производительности </w:t>
-            </w:r>
-            <w:proofErr w:type="spellStart"/>
-            <w:proofErr w:type="gramStart"/>
-            <w:r>
-              <w:t>доз.насоса</w:t>
-            </w:r>
-            <w:proofErr w:type="spellEnd"/>
-            <w:proofErr w:type="gramEnd"/>
-            <w:r>
-              <w:t>, МЛ/МИН</w:t>
+              <w:t>Задание максимальной производительности доз.насоса, МЛ/МИН</w:t>
             </w:r>
           </w:p>
         </w:tc>
@@ -7037,15 +6975,7 @@
           </w:tcPr>
           <w:p>
             <w:r>
-              <w:t xml:space="preserve">Задание в МЛ/КУБ, коэффициент </w:t>
-            </w:r>
-            <w:proofErr w:type="spellStart"/>
-            <w:r>
-              <w:t>пропроциональности</w:t>
-            </w:r>
-            <w:proofErr w:type="spellEnd"/>
-            <w:r>
-              <w:t xml:space="preserve"> между расходом и дозированием.</w:t>
+              <w:t>Задание в МЛ/КУБ, коэффициент пропроциональности между расходом и дозированием.</w:t>
             </w:r>
           </w:p>
         </w:tc>
@@ -7164,17 +7094,7 @@
           </w:tcPr>
           <w:p>
             <w:r>
-              <w:t xml:space="preserve">Ошибка производительности дозирования (неверно заданы значения производительности насоса, производительность </w:t>
-            </w:r>
-            <w:proofErr w:type="spellStart"/>
-            <w:proofErr w:type="gramStart"/>
-            <w:r>
-              <w:t>доз.насоса</w:t>
-            </w:r>
-            <w:proofErr w:type="spellEnd"/>
-            <w:proofErr w:type="gramEnd"/>
-            <w:r>
-              <w:t xml:space="preserve"> не соответствует расходу)</w:t>
+              <w:t>Ошибка производительности дозирования (неверно заданы значения производительности насоса, производительность доз.насоса не соответствует расходу)</w:t>
             </w:r>
           </w:p>
         </w:tc>
@@ -7328,44 +7248,32 @@
           </w:tcPr>
           <w:p>
             <w:r>
-              <w:t xml:space="preserve">Авария обоих </w:t>
-            </w:r>
-            <w:proofErr w:type="spellStart"/>
-            <w:proofErr w:type="gramStart"/>
-            <w:r>
-              <w:t>доз.насосов</w:t>
-            </w:r>
-            <w:proofErr w:type="spellEnd"/>
-            <w:proofErr w:type="gramEnd"/>
-            <w:r>
-              <w:t xml:space="preserve"> Р03.02 на входе в осмос</w:t>
-            </w:r>
-          </w:p>
-        </w:tc>
-      </w:tr>
-      <w:tr>
-        <w:tc>
-          <w:tcPr>
-            <w:tcW w:w="543" w:type="dxa"/>
-            <w:shd w:val="clear" w:color="auto" w:fill="auto"/>
-          </w:tcPr>
-          <w:p>
-            <w:pPr>
-              <w:jc w:val="center"/>
-            </w:pPr>
-          </w:p>
-        </w:tc>
-        <w:tc>
-          <w:tcPr>
-            <w:tcW w:w="4373" w:type="dxa"/>
-            <w:shd w:val="clear" w:color="auto" w:fill="auto"/>
-          </w:tcPr>
-          <w:p>
-            <w:proofErr w:type="spellStart"/>
+              <w:t>Авария обоих доз.насосов Р03.02 на входе в осмос</w:t>
+            </w:r>
+          </w:p>
+        </w:tc>
+      </w:tr>
+      <w:tr>
+        <w:tc>
+          <w:tcPr>
+            <w:tcW w:w="543" w:type="dxa"/>
+            <w:shd w:val="clear" w:color="auto" w:fill="auto"/>
+          </w:tcPr>
+          <w:p>
+            <w:pPr>
+              <w:jc w:val="center"/>
+            </w:pPr>
+          </w:p>
+        </w:tc>
+        <w:tc>
+          <w:tcPr>
+            <w:tcW w:w="4373" w:type="dxa"/>
+            <w:shd w:val="clear" w:color="auto" w:fill="auto"/>
+          </w:tcPr>
+          <w:p>
             <w:r>
               <w:t>osmosTotalAlarm</w:t>
             </w:r>
-            <w:proofErr w:type="spellEnd"/>
           </w:p>
         </w:tc>
         <w:tc>
@@ -7603,25 +7511,21 @@
             <w:shd w:val="clear" w:color="auto" w:fill="auto"/>
           </w:tcPr>
           <w:p>
-            <w:proofErr w:type="spellStart"/>
             <w:r>
               <w:rPr>
                 <w:lang w:val="en-US"/>
               </w:rPr>
               <w:t>Osmos</w:t>
             </w:r>
-            <w:proofErr w:type="spellEnd"/>
             <w:r>
               <w:t>2</w:t>
             </w:r>
-            <w:proofErr w:type="spellStart"/>
             <w:r>
               <w:rPr>
                 <w:lang w:val="en-US"/>
               </w:rPr>
               <w:t>EquipmentAlarm</w:t>
             </w:r>
-            <w:proofErr w:type="spellEnd"/>
           </w:p>
         </w:tc>
         <w:tc>
@@ -10294,7 +10198,6 @@
             <w:shd w:val="clear" w:color="auto" w:fill="auto"/>
           </w:tcPr>
           <w:p>
-            <w:proofErr w:type="spellStart"/>
             <w:r>
               <w:rPr>
                 <w:lang w:val="en-US"/>
@@ -10307,7 +10210,6 @@
               </w:rPr>
               <w:t>Osmos</w:t>
             </w:r>
-            <w:proofErr w:type="spellEnd"/>
           </w:p>
         </w:tc>
         <w:tc>
@@ -10502,14 +10404,12 @@
             <w:r>
               <w:t xml:space="preserve">3 – </w:t>
             </w:r>
-            <w:proofErr w:type="spellStart"/>
             <w:r>
               <w:rPr>
                 <w:lang w:val="en-US"/>
               </w:rPr>
               <w:t>setByWorkTime</w:t>
             </w:r>
-            <w:proofErr w:type="spellEnd"/>
           </w:p>
         </w:tc>
       </w:tr>
@@ -11070,14 +10970,12 @@
             <w:r>
               <w:t xml:space="preserve"> </w:t>
             </w:r>
-            <w:proofErr w:type="spellStart"/>
             <w:r>
               <w:rPr>
                 <w:lang w:val="en-US"/>
               </w:rPr>
               <w:t>alarmPump</w:t>
             </w:r>
-            <w:proofErr w:type="spellEnd"/>
             <w:r>
               <w:t>03.01/01</w:t>
             </w:r>
@@ -11151,14 +11049,12 @@
             <w:r>
               <w:t xml:space="preserve">12 – </w:t>
             </w:r>
-            <w:proofErr w:type="spellStart"/>
             <w:r>
               <w:rPr>
                 <w:lang w:val="en-US"/>
               </w:rPr>
               <w:t>alarmPump</w:t>
             </w:r>
-            <w:proofErr w:type="spellEnd"/>
             <w:r>
               <w:t>03.01/02</w:t>
             </w:r>
@@ -11324,7 +11220,6 @@
                 <w:lang w:val="en-US"/>
               </w:rPr>
             </w:pPr>
-            <w:proofErr w:type="spellStart"/>
             <w:r>
               <w:t>statWord</w:t>
             </w:r>
@@ -11334,7 +11229,6 @@
               </w:rPr>
               <w:t>Osmos</w:t>
             </w:r>
-            <w:proofErr w:type="spellEnd"/>
           </w:p>
         </w:tc>
         <w:tc>
@@ -11965,11 +11859,9 @@
                 <w:lang w:val="en-US"/>
               </w:rPr>
             </w:pPr>
-            <w:proofErr w:type="spellStart"/>
             <w:r>
               <w:t>counter</w:t>
             </w:r>
-            <w:proofErr w:type="spellEnd"/>
             <w:r>
               <w:rPr>
                 <w:lang w:val="en-US"/>
@@ -11983,14 +11875,12 @@
             <w:tcW w:w="1835" w:type="dxa"/>
           </w:tcPr>
           <w:p>
-            <w:proofErr w:type="spellStart"/>
             <w:r>
               <w:rPr>
                 <w:lang w:val="en-US"/>
               </w:rPr>
               <w:t>dword</w:t>
             </w:r>
-            <w:proofErr w:type="spellEnd"/>
           </w:p>
         </w:tc>
         <w:tc>
@@ -12056,7 +11946,6 @@
             <w:shd w:val="clear" w:color="auto" w:fill="auto"/>
           </w:tcPr>
           <w:p>
-            <w:proofErr w:type="spellStart"/>
             <w:r>
               <w:t>counter</w:t>
             </w:r>
@@ -12066,7 +11955,6 @@
               </w:rPr>
               <w:t>Osmos</w:t>
             </w:r>
-            <w:proofErr w:type="spellEnd"/>
             <w:r>
               <w:t>2</w:t>
             </w:r>
@@ -12077,14 +11965,12 @@
             <w:tcW w:w="1835" w:type="dxa"/>
           </w:tcPr>
           <w:p>
-            <w:proofErr w:type="spellStart"/>
             <w:r>
               <w:rPr>
                 <w:lang w:val="en-US"/>
               </w:rPr>
               <w:t>dword</w:t>
             </w:r>
-            <w:proofErr w:type="spellEnd"/>
           </w:p>
         </w:tc>
         <w:tc>
@@ -12150,11 +12036,9 @@
             <w:shd w:val="clear" w:color="auto" w:fill="auto"/>
           </w:tcPr>
           <w:p>
-            <w:proofErr w:type="spellStart"/>
             <w:r>
               <w:t>daysOfWork</w:t>
             </w:r>
-            <w:proofErr w:type="spellEnd"/>
             <w:r>
               <w:rPr>
                 <w:lang w:val="en-US"/>
@@ -12239,7 +12123,6 @@
             <w:shd w:val="clear" w:color="auto" w:fill="auto"/>
           </w:tcPr>
           <w:p>
-            <w:proofErr w:type="spellStart"/>
             <w:r>
               <w:t>daysOfWork</w:t>
             </w:r>
@@ -12249,7 +12132,6 @@
               </w:rPr>
               <w:t>Osmos</w:t>
             </w:r>
-            <w:proofErr w:type="spellEnd"/>
             <w:r>
               <w:t>2</w:t>
             </w:r>
@@ -12331,11 +12213,9 @@
             <w:shd w:val="clear" w:color="auto" w:fill="auto"/>
           </w:tcPr>
           <w:p>
-            <w:proofErr w:type="spellStart"/>
             <w:r>
               <w:t>hoursOfWork</w:t>
             </w:r>
-            <w:proofErr w:type="spellEnd"/>
             <w:r>
               <w:rPr>
                 <w:lang w:val="en-US"/>
@@ -12420,7 +12300,6 @@
             <w:shd w:val="clear" w:color="auto" w:fill="auto"/>
           </w:tcPr>
           <w:p>
-            <w:proofErr w:type="spellStart"/>
             <w:r>
               <w:t>hoursOfWorkP</w:t>
             </w:r>
@@ -12430,7 +12309,6 @@
               </w:rPr>
               <w:t>Osmos</w:t>
             </w:r>
-            <w:proofErr w:type="spellEnd"/>
             <w:r>
               <w:t>2</w:t>
             </w:r>
@@ -12512,11 +12390,9 @@
             <w:shd w:val="clear" w:color="auto" w:fill="auto"/>
           </w:tcPr>
           <w:p>
-            <w:proofErr w:type="spellStart"/>
             <w:r>
               <w:t>minutesOfWork</w:t>
             </w:r>
-            <w:proofErr w:type="spellEnd"/>
             <w:r>
               <w:rPr>
                 <w:lang w:val="en-US"/>
@@ -12601,7 +12477,6 @@
             <w:shd w:val="clear" w:color="auto" w:fill="auto"/>
           </w:tcPr>
           <w:p>
-            <w:proofErr w:type="spellStart"/>
             <w:r>
               <w:t>minutesOfWork</w:t>
             </w:r>
@@ -12611,7 +12486,6 @@
               </w:rPr>
               <w:t>Osmos</w:t>
             </w:r>
-            <w:proofErr w:type="spellEnd"/>
             <w:r>
               <w:t>2</w:t>
             </w:r>
@@ -12693,11 +12567,9 @@
             <w:shd w:val="clear" w:color="auto" w:fill="auto"/>
           </w:tcPr>
           <w:p>
-            <w:proofErr w:type="spellStart"/>
             <w:r>
               <w:t>secondsOfWork</w:t>
             </w:r>
-            <w:proofErr w:type="spellEnd"/>
             <w:r>
               <w:rPr>
                 <w:lang w:val="en-US"/>
@@ -12782,7 +12654,6 @@
             <w:shd w:val="clear" w:color="auto" w:fill="auto"/>
           </w:tcPr>
           <w:p>
-            <w:proofErr w:type="spellStart"/>
             <w:r>
               <w:t>secondsOfWork</w:t>
             </w:r>
@@ -12792,7 +12663,6 @@
               </w:rPr>
               <w:t>Osmos</w:t>
             </w:r>
-            <w:proofErr w:type="spellEnd"/>
             <w:r>
               <w:t>2</w:t>
             </w:r>
@@ -12874,11 +12744,9 @@
             <w:shd w:val="clear" w:color="auto" w:fill="auto"/>
           </w:tcPr>
           <w:p>
-            <w:proofErr w:type="spellStart"/>
             <w:r>
               <w:t>toNextStar</w:t>
             </w:r>
-            <w:proofErr w:type="spellEnd"/>
             <w:r>
               <w:rPr>
                 <w:lang w:val="en-US"/>
@@ -12891,11 +12759,9 @@
               </w:rPr>
               <w:t>Osmos1</w:t>
             </w:r>
-            <w:proofErr w:type="spellStart"/>
             <w:r>
               <w:t>timer</w:t>
             </w:r>
-            <w:proofErr w:type="spellEnd"/>
           </w:p>
         </w:tc>
         <w:tc>
@@ -12977,7 +12843,6 @@
             <w:shd w:val="clear" w:color="auto" w:fill="auto"/>
           </w:tcPr>
           <w:p>
-            <w:proofErr w:type="spellStart"/>
             <w:r>
               <w:t>toNextStar</w:t>
             </w:r>
@@ -12993,7 +12858,6 @@
               </w:rPr>
               <w:t>Osmos</w:t>
             </w:r>
-            <w:proofErr w:type="spellEnd"/>
             <w:r>
               <w:t>2</w:t>
             </w:r>
@@ -15182,13 +15046,8 @@
             <w:shd w:val="clear" w:color="auto" w:fill="auto"/>
           </w:tcPr>
           <w:p>
-            <w:proofErr w:type="spellStart"/>
-            <w:r>
-              <w:t>Коэфф</w:t>
-            </w:r>
-            <w:proofErr w:type="spellEnd"/>
-            <w:r>
-              <w:t xml:space="preserve">. Р регулятора по расходу Р03.06/01, </w:t>
+            <w:r>
+              <w:t xml:space="preserve">Коэфф. Р регулятора по расходу Р03.06/01, </w:t>
             </w:r>
             <w:r>
               <w:rPr>
@@ -15478,13 +15337,8 @@
             <w:shd w:val="clear" w:color="auto" w:fill="auto"/>
           </w:tcPr>
           <w:p>
-            <w:proofErr w:type="spellStart"/>
-            <w:r>
-              <w:t>Коэфф</w:t>
-            </w:r>
-            <w:proofErr w:type="spellEnd"/>
-            <w:r>
-              <w:t xml:space="preserve">. Р регулятора по давлению Р03.06/01, </w:t>
+            <w:r>
+              <w:t xml:space="preserve">Коэфф. Р регулятора по давлению Р03.06/01, </w:t>
             </w:r>
             <w:r>
               <w:rPr>
@@ -15861,15 +15715,7 @@
           </w:tcPr>
           <w:p>
             <w:r>
-              <w:t xml:space="preserve">Авария основного осмоса по </w:t>
-            </w:r>
-            <w:proofErr w:type="spellStart"/>
-            <w:r>
-              <w:t>превыщению</w:t>
-            </w:r>
-            <w:proofErr w:type="spellEnd"/>
-            <w:r>
-              <w:t xml:space="preserve"> заданного давления датчик РТ03.03/01</w:t>
+              <w:t>Авария основного осмоса по превыщению заданного давления датчик РТ03.03/01</w:t>
             </w:r>
           </w:p>
         </w:tc>
@@ -15974,15 +15820,7 @@
           </w:tcPr>
           <w:p>
             <w:r>
-              <w:t xml:space="preserve">Авария основного осмоса по </w:t>
-            </w:r>
-            <w:proofErr w:type="spellStart"/>
-            <w:r>
-              <w:t>превыщению</w:t>
-            </w:r>
-            <w:proofErr w:type="spellEnd"/>
-            <w:r>
-              <w:t xml:space="preserve"> заданного давления датчик РТ03.0</w:t>
+              <w:t>Авария основного осмоса по превыщению заданного давления датчик РТ03.0</w:t>
             </w:r>
             <w:r>
               <w:t>4</w:t>
@@ -16937,13 +16775,8 @@
             <w:shd w:val="clear" w:color="auto" w:fill="auto"/>
           </w:tcPr>
           <w:p>
-            <w:proofErr w:type="spellStart"/>
-            <w:r>
-              <w:t>Коэфф</w:t>
-            </w:r>
-            <w:proofErr w:type="spellEnd"/>
-            <w:r>
-              <w:t xml:space="preserve">. Р регулятора по расходу Р03.06/02, </w:t>
+            <w:r>
+              <w:t xml:space="preserve">Коэфф. Р регулятора по расходу Р03.06/02, </w:t>
             </w:r>
             <w:r>
               <w:rPr>
@@ -17242,13 +17075,8 @@
             <w:shd w:val="clear" w:color="auto" w:fill="auto"/>
           </w:tcPr>
           <w:p>
-            <w:proofErr w:type="spellStart"/>
-            <w:r>
-              <w:t>Коэфф</w:t>
-            </w:r>
-            <w:proofErr w:type="spellEnd"/>
-            <w:r>
-              <w:t xml:space="preserve">. Р регулятора по давлению Р03.06/02, </w:t>
+            <w:r>
+              <w:t xml:space="preserve">Коэфф. Р регулятора по давлению Р03.06/02, </w:t>
             </w:r>
             <w:r>
               <w:rPr>
@@ -18334,11 +18162,9 @@
               </w:rPr>
               <w:t>2</w:t>
             </w:r>
-            <w:proofErr w:type="spellStart"/>
             <w:r>
               <w:t>maxValue</w:t>
             </w:r>
-            <w:proofErr w:type="spellEnd"/>
           </w:p>
         </w:tc>
         <w:tc>
@@ -18419,11 +18245,9 @@
               </w:rPr>
               <w:t>2</w:t>
             </w:r>
-            <w:proofErr w:type="spellStart"/>
             <w:r>
               <w:t>maxValue</w:t>
             </w:r>
-            <w:proofErr w:type="spellEnd"/>
           </w:p>
         </w:tc>
         <w:tc>
@@ -18500,11 +18324,9 @@
               </w:rPr>
               <w:t>2</w:t>
             </w:r>
-            <w:proofErr w:type="spellStart"/>
             <w:r>
               <w:t>maxValue</w:t>
             </w:r>
-            <w:proofErr w:type="spellEnd"/>
           </w:p>
         </w:tc>
         <w:tc>
@@ -18581,11 +18403,9 @@
               </w:rPr>
               <w:t>2</w:t>
             </w:r>
-            <w:proofErr w:type="spellStart"/>
             <w:r>
               <w:t>maxValue</w:t>
             </w:r>
-            <w:proofErr w:type="spellEnd"/>
           </w:p>
         </w:tc>
         <w:tc>
@@ -18659,11 +18479,9 @@
               </w:rPr>
               <w:t>1</w:t>
             </w:r>
-            <w:proofErr w:type="spellStart"/>
             <w:r>
               <w:t>maxValue</w:t>
             </w:r>
-            <w:proofErr w:type="spellEnd"/>
           </w:p>
         </w:tc>
         <w:tc>
@@ -18737,11 +18555,9 @@
               </w:rPr>
               <w:t>202</w:t>
             </w:r>
-            <w:proofErr w:type="spellStart"/>
             <w:r>
               <w:t>maxValue</w:t>
             </w:r>
-            <w:proofErr w:type="spellEnd"/>
           </w:p>
         </w:tc>
         <w:tc>
@@ -18815,11 +18631,9 @@
               </w:rPr>
               <w:t>302</w:t>
             </w:r>
-            <w:proofErr w:type="spellStart"/>
             <w:r>
               <w:t>maxValue</w:t>
             </w:r>
-            <w:proofErr w:type="spellEnd"/>
           </w:p>
         </w:tc>
         <w:tc>
@@ -18893,11 +18707,9 @@
               </w:rPr>
               <w:t>102</w:t>
             </w:r>
-            <w:proofErr w:type="spellStart"/>
             <w:r>
               <w:t>maxValue</w:t>
             </w:r>
-            <w:proofErr w:type="spellEnd"/>
           </w:p>
         </w:tc>
         <w:tc>
@@ -19728,14 +19540,12 @@
                 <w:lang w:val="en-US"/>
               </w:rPr>
             </w:pPr>
-            <w:proofErr w:type="spellStart"/>
             <w:r>
               <w:rPr>
                 <w:lang w:val="en-US"/>
               </w:rPr>
               <w:t>BMTflowToCascade</w:t>
             </w:r>
-            <w:proofErr w:type="spellEnd"/>
           </w:p>
         </w:tc>
         <w:tc>
@@ -19793,15 +19603,7 @@
           </w:tcPr>
           <w:p>
             <w:r>
-              <w:t xml:space="preserve">Текущий расход в БМТ, от которого рассчитываются уставки расходов осмосов 1 и 2 </w:t>
-            </w:r>
-            <w:proofErr w:type="spellStart"/>
-            <w:r>
-              <w:t>каскадно</w:t>
-            </w:r>
-            <w:proofErr w:type="spellEnd"/>
-            <w:r>
-              <w:t>.</w:t>
+              <w:t>Текущий расход в БМТ, от которого рассчитываются уставки расходов осмосов 1 и 2 каскадно.</w:t>
             </w:r>
           </w:p>
         </w:tc>
@@ -19947,49 +19749,40 @@
           </w:p>
           <w:p>
             <w:r>
-              <w:t xml:space="preserve">задается в панели, </w:t>
-            </w:r>
-            <w:proofErr w:type="spellStart"/>
-            <w:proofErr w:type="gramStart"/>
-            <w:r>
-              <w:t>коэф.каскад</w:t>
-            </w:r>
-            <w:proofErr w:type="spellEnd"/>
-            <w:proofErr w:type="gramEnd"/>
-          </w:p>
-        </w:tc>
-      </w:tr>
-      <w:tr>
-        <w:tc>
-          <w:tcPr>
-            <w:tcW w:w="543" w:type="dxa"/>
-            <w:shd w:val="clear" w:color="auto" w:fill="auto"/>
-          </w:tcPr>
-          <w:p>
-            <w:pPr>
-              <w:jc w:val="center"/>
-            </w:pPr>
-          </w:p>
-        </w:tc>
-        <w:tc>
-          <w:tcPr>
-            <w:tcW w:w="4373" w:type="dxa"/>
-            <w:shd w:val="clear" w:color="auto" w:fill="auto"/>
-          </w:tcPr>
-          <w:p>
-            <w:pPr>
-              <w:rPr>
-                <w:lang w:val="en-US"/>
-              </w:rPr>
-            </w:pPr>
-            <w:proofErr w:type="spellStart"/>
+              <w:t>задается в панели, коэф.каскад</w:t>
+            </w:r>
+          </w:p>
+        </w:tc>
+      </w:tr>
+      <w:tr>
+        <w:tc>
+          <w:tcPr>
+            <w:tcW w:w="543" w:type="dxa"/>
+            <w:shd w:val="clear" w:color="auto" w:fill="auto"/>
+          </w:tcPr>
+          <w:p>
+            <w:pPr>
+              <w:jc w:val="center"/>
+            </w:pPr>
+          </w:p>
+        </w:tc>
+        <w:tc>
+          <w:tcPr>
+            <w:tcW w:w="4373" w:type="dxa"/>
+            <w:shd w:val="clear" w:color="auto" w:fill="auto"/>
+          </w:tcPr>
+          <w:p>
+            <w:pPr>
+              <w:rPr>
+                <w:lang w:val="en-US"/>
+              </w:rPr>
+            </w:pPr>
             <w:r>
               <w:rPr>
                 <w:lang w:val="en-US"/>
               </w:rPr>
               <w:t>isCascade</w:t>
             </w:r>
-            <w:proofErr w:type="spellEnd"/>
           </w:p>
         </w:tc>
         <w:tc>
@@ -20327,14 +20120,12 @@
             <w:shd w:val="clear" w:color="auto" w:fill="auto"/>
           </w:tcPr>
           <w:p>
-            <w:proofErr w:type="spellStart"/>
             <w:r>
               <w:rPr>
                 <w:lang w:val="en-US"/>
               </w:rPr>
               <w:t>resetAlarms</w:t>
             </w:r>
-            <w:proofErr w:type="spellEnd"/>
           </w:p>
         </w:tc>
         <w:tc>
@@ -21076,21 +20867,8 @@
         <w:t>(380В</w:t>
       </w:r>
       <w:r>
-        <w:t xml:space="preserve"> если на </w:t>
+        <w:t xml:space="preserve"> если на шильде указано 400, забивай как на шильде</w:t>
       </w:r>
-      <w:proofErr w:type="spellStart"/>
-      <w:r>
-        <w:t>шильде</w:t>
-      </w:r>
-      <w:proofErr w:type="spellEnd"/>
-      <w:r>
-        <w:t xml:space="preserve"> указано 400, забивай как на </w:t>
-      </w:r>
-      <w:proofErr w:type="spellStart"/>
-      <w:r>
-        <w:t>шильде</w:t>
-      </w:r>
-      <w:proofErr w:type="spellEnd"/>
       <w:r>
         <w:t>)</w:t>
       </w:r>
@@ -21113,36 +20891,15 @@
         <w:t>(ток двигателя</w:t>
       </w:r>
       <w:r>
-        <w:t xml:space="preserve">, если на </w:t>
+        <w:t>, если на шильде указан другой, забивай то, что на шильде</w:t>
       </w:r>
-      <w:proofErr w:type="spellStart"/>
-      <w:r>
-        <w:t>шильде</w:t>
-      </w:r>
-      <w:proofErr w:type="spellEnd"/>
-      <w:r>
-        <w:t xml:space="preserve"> указан другой, забивай то, что на </w:t>
-      </w:r>
-      <w:proofErr w:type="spellStart"/>
-      <w:r>
-        <w:t>шильде</w:t>
-      </w:r>
-      <w:proofErr w:type="spellEnd"/>
       <w:r>
         <w:t>)</w:t>
       </w:r>
     </w:p>
     <w:p>
       <w:r>
-        <w:t xml:space="preserve">1-25 = (посмотри скорость двигателя на </w:t>
-      </w:r>
-      <w:proofErr w:type="spellStart"/>
-      <w:r>
-        <w:t>шильде</w:t>
-      </w:r>
-      <w:proofErr w:type="spellEnd"/>
-      <w:r>
-        <w:t xml:space="preserve"> и забей ее сюда)</w:t>
+        <w:t>1-25 = (посмотри скорость двигателя на шильде и забей ее сюда)</w:t>
       </w:r>
     </w:p>
     <w:p/>
@@ -21181,14 +20938,12 @@
         <w:tab/>
         <w:t xml:space="preserve">(протокол </w:t>
       </w:r>
-      <w:proofErr w:type="spellStart"/>
       <w:r>
         <w:rPr>
           <w:lang w:val="en-US"/>
         </w:rPr>
         <w:t>modbus</w:t>
       </w:r>
-      <w:proofErr w:type="spellEnd"/>
       <w:r>
         <w:t>)</w:t>
       </w:r>
@@ -21356,7 +21111,11 @@
     <w:p/>
     <w:p/>
     <w:p/>
-    <w:p/>
+    <w:p>
+      <w:r>
+        <w:t>Старт: 3856</w:t>
+      </w:r>
+    </w:p>
     <w:p>
       <w:r>
         <w:rPr>
@@ -21553,7 +21312,6 @@
               </w:rPr>
               <w:t xml:space="preserve">Наименование в </w:t>
             </w:r>
-            <w:proofErr w:type="spellStart"/>
             <w:r>
               <w:rPr>
                 <w:b/>
@@ -21562,7 +21320,6 @@
               </w:rPr>
               <w:t>CodeSys</w:t>
             </w:r>
-            <w:proofErr w:type="spellEnd"/>
             <w:r>
               <w:rPr>
                 <w:b/>
@@ -21598,7 +21355,6 @@
               </w:rPr>
               <w:t xml:space="preserve"> в </w:t>
             </w:r>
-            <w:proofErr w:type="spellStart"/>
             <w:r>
               <w:rPr>
                 <w:b/>
@@ -21607,7 +21363,6 @@
               </w:rPr>
               <w:t>CodeSys</w:t>
             </w:r>
-            <w:proofErr w:type="spellEnd"/>
           </w:p>
         </w:tc>
         <w:tc>
@@ -21711,14 +21466,12 @@
                 <w:lang w:val="en-US"/>
               </w:rPr>
             </w:pPr>
-            <w:proofErr w:type="spellStart"/>
             <w:r>
               <w:rPr>
                 <w:lang w:val="en-US"/>
               </w:rPr>
               <w:t>ASU_FlowFromBMT</w:t>
             </w:r>
-            <w:proofErr w:type="spellEnd"/>
           </w:p>
         </w:tc>
         <w:tc>
@@ -21796,14 +21549,12 @@
                 <w:lang w:val="en-US"/>
               </w:rPr>
             </w:pPr>
-            <w:proofErr w:type="spellStart"/>
             <w:r>
               <w:rPr>
                 <w:lang w:val="en-US"/>
               </w:rPr>
               <w:t>ASU_Levels</w:t>
             </w:r>
-            <w:proofErr w:type="spellEnd"/>
           </w:p>
         </w:tc>
         <w:tc>

</xml_diff>